<commit_message>
Dokumentation der bisherigen Arbeit
</commit_message>
<xml_diff>
--- a/19-Abgabe01-Budimir_Funke.docx
+++ b/19-Abgabe01-Budimir_Funke.docx
@@ -21,11 +21,7 @@
       </w:pPr>
       <w:r>
         <w:rPr/>
-        <w:t xml:space="preserve">Abgabe </w:t>
-      </w:r>
-      <w:r>
-        <w:rPr/>
-        <w:t>1</w:t>
+        <w:t>Abgabe 1</w:t>
       </w:r>
     </w:p>
     <w:p>
@@ -55,7 +51,11 @@
       </w:pPr>
       <w:r>
         <w:rPr/>
-        <w:t>Repository: https://github.com/githubc02hf/KM_Exe1</w:t>
+        <w:t>Repository: https://github.com/githubc02hf/</w:t>
+      </w:r>
+      <w:r>
+        <w:rPr/>
+        <w:t>19-Abgabe01-Budimir-Funke.git</w:t>
       </w:r>
     </w:p>
     <w:p>
@@ -88,11 +88,7 @@
     <w:p>
       <w:pPr>
         <w:pStyle w:val="Normal"/>
-        <w:rPr>
-          <w:i/>
-          <w:i/>
-          <w:iCs/>
-        </w:rPr>
+        <w:rPr/>
       </w:pPr>
       <w:r>
         <w:rPr>
@@ -105,10 +101,111 @@
     <w:p>
       <w:pPr>
         <w:pStyle w:val="Normal"/>
+        <w:rPr>
+          <w:i w:val="false"/>
+          <w:i w:val="false"/>
+          <w:iCs w:val="false"/>
+        </w:rPr>
+      </w:pPr>
+      <w:r>
+        <w:rPr>
+          <w:i w:val="false"/>
+          <w:iCs w:val="false"/>
+        </w:rPr>
+        <w:t>Im ersten Schritt haben wir das Repository (</w:t>
+      </w:r>
+      <w:hyperlink r:id="rId2">
+        <w:r>
+          <w:rPr>
+            <w:rStyle w:val="BesuchteInternetverknpfung"/>
+            <w:i w:val="false"/>
+            <w:iCs w:val="false"/>
+          </w:rPr>
+          <w:t>https://github.com/michaelulm/software-configuration-management.git</w:t>
+        </w:r>
+      </w:hyperlink>
+      <w:hyperlink r:id="rId3">
+        <w:r>
+          <w:rPr>
+            <w:i w:val="false"/>
+            <w:iCs w:val="false"/>
+          </w:rPr>
+          <w:t>) gecloned in ein lokales repository um Zugriff auf die Aufgabenstellungen und weiteren Dateien zu haben.</w:t>
+        </w:r>
+      </w:hyperlink>
+    </w:p>
+    <w:p>
+      <w:pPr>
+        <w:pStyle w:val="Normal"/>
+        <w:rPr>
+          <w:i w:val="false"/>
+          <w:i w:val="false"/>
+          <w:iCs w:val="false"/>
+        </w:rPr>
+      </w:pPr>
+      <w:r>
+        <w:rPr>
+          <w:i w:val="false"/>
+          <w:iCs w:val="false"/>
+        </w:rPr>
+        <w:t xml:space="preserve">Danach haben wir auf GitHub ein neues Repository angelegt: </w:t>
+      </w:r>
+      <w:hyperlink r:id="rId4">
+        <w:r>
+          <w:rPr>
+            <w:rStyle w:val="Internetverknpfung"/>
+            <w:i w:val="false"/>
+            <w:iCs w:val="false"/>
+          </w:rPr>
+          <w:t>https://github.com/githubc02hf/19-Abgabe01-Budimir-Funke.git</w:t>
+        </w:r>
+      </w:hyperlink>
+      <w:r>
+        <w:rPr>
+          <w:i w:val="false"/>
+          <w:iCs w:val="false"/>
+        </w:rPr>
+        <w:t>. Auf diesem haben wir als erstes die Projekt-Struktur angelegt. Einen /src Ordner mit den zugehörigen Files die wir aus der ProjectStuktur des Kurs-Git-Ordners kopiert haben, eine .gitignore und die readme-md – Datei.</w:t>
+      </w:r>
+    </w:p>
+    <w:p>
+      <w:pPr>
+        <w:pStyle w:val="Normal"/>
         <w:rPr/>
       </w:pPr>
       <w:r>
+        <w:rPr>
+          <w:i w:val="false"/>
+          <w:iCs w:val="false"/>
+        </w:rPr>
+        <w:t>Nachdem das Projekt-Layout abgeschlossen war haben wir uns mit den einzelnen Aufgaben befasst und diese dann in einzelnen git-push Zyklen auf remote Repository hochgeladen.</w:t>
+      </w:r>
+    </w:p>
+    <w:p>
+      <w:pPr>
+        <w:pStyle w:val="Normal"/>
         <w:rPr/>
+      </w:pPr>
+      <w:r>
+        <w:rPr>
+          <w:i w:val="false"/>
+          <w:iCs w:val="false"/>
+        </w:rPr>
+        <w:t>D</w:t>
+      </w:r>
+      <w:r>
+        <w:rPr>
+          <w:i w:val="false"/>
+          <w:iCs w:val="false"/>
+        </w:rPr>
+        <w:t xml:space="preserve">abei haben wir immer darauf geachtet zuerst zu pullen mittels „git pull“ und nach erfolgreichen und kompilier-fähigen Anpassung des Codes den „push-Zyklus“ </w:t>
+      </w:r>
+      <w:r>
+        <w:rPr>
+          <w:i w:val="false"/>
+          <w:iCs w:val="false"/>
+        </w:rPr>
+        <w:t>angewandt. Dieser besteht aus „git add &lt;veränderte Files&gt;“ → „git commit -m „&lt;eindeutige sinnvolle Nachricht“ → „git push“.</w:t>
       </w:r>
     </w:p>
     <w:p>
@@ -190,67 +287,6 @@
       </w:pPr>
       <w:r>
         <w:rPr/>
-        <w:t>Entfernen Sie diese Checkliste</w:t>
-      </w:r>
-      <w:bookmarkStart w:id="0" w:name="_GoBack"/>
-      <w:bookmarkEnd w:id="0"/>
-    </w:p>
-    <w:p>
-      <w:pPr>
-        <w:pStyle w:val="TODO"/>
-        <w:numPr>
-          <w:ilvl w:val="0"/>
-          <w:numId w:val="1"/>
-        </w:numPr>
-        <w:rPr/>
-      </w:pPr>
-      <w:r>
-        <w:rPr/>
-        <w:t>Verwenden Sie folgendes Schema zum Speichern Ihres Lab Reports</w:t>
-        <w:br/>
-        <w:t>&lt;JAHR&gt;-Abgabe&lt;Nr&gt;-Nachname1-Nachname2.pdf</w:t>
-        <w:br/>
-      </w:r>
-      <w:r>
-        <w:rPr>
-          <w:b/>
-        </w:rPr>
-        <w:t>zB: 19-Abgabe01-Ulm-Hofer.pdf</w:t>
-      </w:r>
-    </w:p>
-    <w:p>
-      <w:pPr>
-        <w:pStyle w:val="TODO"/>
-        <w:numPr>
-          <w:ilvl w:val="0"/>
-          <w:numId w:val="1"/>
-        </w:numPr>
-        <w:rPr/>
-      </w:pPr>
-      <w:r>
-        <w:rPr/>
-        <w:t>Verwenden Sie die selbe Namenskonvention für Ihre Abgaben bzw. das Repository</w:t>
-        <w:br/>
-        <w:t xml:space="preserve">zB: </w:t>
-      </w:r>
-      <w:r>
-        <w:rPr>
-          <w:rStyle w:val="Internetverknpfung"/>
-        </w:rPr>
-        <w:t>https://&lt;url-git-server&gt;/19-Abgabe01-Ulm-Hofer/</w:t>
-      </w:r>
-    </w:p>
-    <w:p>
-      <w:pPr>
-        <w:pStyle w:val="TODO"/>
-        <w:numPr>
-          <w:ilvl w:val="0"/>
-          <w:numId w:val="1"/>
-        </w:numPr>
-        <w:rPr/>
-      </w:pPr>
-      <w:r>
-        <w:rPr/>
         <w:t>Min. 1 A4 Seite, Max. 5 Seiten</w:t>
       </w:r>
     </w:p>
@@ -268,8 +304,8 @@
       </w:r>
     </w:p>
     <w:sectPr>
-      <w:headerReference w:type="default" r:id="rId2"/>
-      <w:footerReference w:type="default" r:id="rId3"/>
+      <w:headerReference w:type="default" r:id="rId5"/>
+      <w:footerReference w:type="default" r:id="rId6"/>
       <w:type w:val="nextPage"/>
       <w:pgSz w:w="11906" w:h="16838"/>
       <w:pgMar w:left="1417" w:right="1417" w:header="708" w:top="1417" w:footer="708" w:bottom="1134" w:gutter="0"/>
@@ -328,12 +364,12 @@
       <w:spacing w:lineRule="auto" w:line="240" w:before="0" w:after="0"/>
       <w:rPr/>
     </w:pPr>
-    <w:bookmarkStart w:id="1" w:name="__DdeLink__55_1684888893"/>
+    <w:bookmarkStart w:id="0" w:name="__DdeLink__55_1684888893"/>
     <w:r>
       <w:rPr/>
       <w:t>19-Abgabe01-Budimir_Funke</w:t>
     </w:r>
-    <w:bookmarkEnd w:id="1"/>
+    <w:bookmarkEnd w:id="0"/>
     <w:r>
       <w:rPr/>
       <w:tab/>
@@ -350,7 +386,7 @@
     </w:r>
     <w:r>
       <w:rPr/>
-      <w:instrText> PAGE \* ARABIC </w:instrText>
+      <w:instrText> PAGE </w:instrText>
     </w:r>
     <w:r>
       <w:rPr/>
@@ -358,7 +394,7 @@
     </w:r>
     <w:r>
       <w:rPr/>
-      <w:t>1</w:t>
+      <w:t>2</w:t>
     </w:r>
     <w:r>
       <w:rPr/>
@@ -371,14 +407,12 @@
       <w:t xml:space="preserve"> von </w:t>
     </w:r>
     <w:r>
-      <w:rPr>
-        <w:lang w:val="de-DE"/>
-      </w:rPr>
+      <w:rPr/>
       <w:fldChar w:fldCharType="begin"/>
     </w:r>
     <w:r>
       <w:rPr/>
-      <w:instrText> NUMPAGES \* ARABIC </w:instrText>
+      <w:instrText> NUMPAGES </w:instrText>
     </w:r>
     <w:r>
       <w:rPr/>
@@ -386,7 +420,7 @@
     </w:r>
     <w:r>
       <w:rPr/>
-      <w:t>1</w:t>
+      <w:t>2</w:t>
     </w:r>
     <w:r>
       <w:rPr/>
@@ -417,7 +451,7 @@
       <mc:AlternateContent>
         <mc:Choice Requires="wps">
           <w:drawing>
-            <wp:anchor behindDoc="1" distT="0" distB="0" distL="0" distR="0" simplePos="0" locked="0" layoutInCell="1" allowOverlap="1" relativeHeight="3" wp14:anchorId="56C71565">
+            <wp:anchor behindDoc="1" distT="0" distB="0" distL="0" distR="0" simplePos="0" locked="0" layoutInCell="1" allowOverlap="1" relativeHeight="5" wp14:anchorId="56C71565">
               <wp:simplePos x="0" y="0"/>
               <wp:positionH relativeFrom="column">
                 <wp:posOffset>206375</wp:posOffset>
@@ -425,7 +459,7 @@
               <wp:positionV relativeFrom="paragraph">
                 <wp:posOffset>-210185</wp:posOffset>
               </wp:positionV>
-              <wp:extent cx="3962400" cy="330200"/>
+              <wp:extent cx="3963035" cy="330200"/>
               <wp:effectExtent l="0" t="0" r="0" b="0"/>
               <wp:wrapNone/>
               <wp:docPr id="1" name="Textfeld 9"/>
@@ -436,7 +470,7 @@
                     <wps:spPr>
                       <a:xfrm>
                         <a:off x="0" y="0"/>
-                        <a:ext cx="3961800" cy="329400"/>
+                        <a:ext cx="3962520" cy="329400"/>
                       </a:xfrm>
                       <a:prstGeom prst="rect">
                         <a:avLst/>
@@ -486,7 +520,7 @@
         </mc:Choice>
         <mc:Fallback>
           <w:pict>
-            <v:rect id="shape_0" ID="Textfeld 9" stroked="f" style="position:absolute;margin-left:16.25pt;margin-top:-16.55pt;width:311.9pt;height:25.9pt" wp14:anchorId="56C71565">
+            <v:rect id="shape_0" ID="Textfeld 9" stroked="f" style="position:absolute;margin-left:16.25pt;margin-top:-16.55pt;width:311.95pt;height:25.9pt" wp14:anchorId="56C71565">
               <w10:wrap type="square"/>
               <v:fill o:detectmouseclick="t" on="false"/>
               <v:stroke color="#3465a4" joinstyle="round" endcap="flat"/>
@@ -518,7 +552,7 @@
         </mc:Fallback>
       </mc:AlternateContent>
       <w:drawing>
-        <wp:anchor behindDoc="1" distT="0" distB="0" distL="0" distR="0" simplePos="0" locked="0" layoutInCell="1" allowOverlap="1" relativeHeight="2">
+        <wp:anchor behindDoc="1" distT="0" distB="0" distL="0" distR="0" simplePos="0" locked="0" layoutInCell="1" allowOverlap="1" relativeHeight="3">
           <wp:simplePos x="0" y="0"/>
           <wp:positionH relativeFrom="column">
             <wp:posOffset>0</wp:posOffset>
@@ -608,13 +642,6 @@
       </v:shape>
     </w:pict>
   </w:numPicBullet>
-  <w:numPicBullet w:numPicBulletId="1">
-    <w:pict>
-      <v:shape style="width:576pt;height:576pt" o:bullet="t">
-        <v:imagedata r:id="rId2" o:title=""/>
-      </v:shape>
-    </w:pict>
-  </w:numPicBullet>
   <w:abstractNum w:abstractNumId="1">
     <w:lvl w:ilvl="0">
       <w:start w:val="1"/>
@@ -626,6 +653,7 @@
       </w:pPr>
       <w:rPr>
         <w:rFonts w:ascii="Symbol" w:hAnsi="Symbol" w:cs="Symbol" w:hint="default"/>
+        <w:rFonts w:cs="Symbol"/>
       </w:rPr>
     </w:lvl>
     <w:lvl w:ilvl="1">
@@ -651,6 +679,7 @@
       </w:pPr>
       <w:rPr>
         <w:rFonts w:ascii="Wingdings" w:hAnsi="Wingdings" w:cs="Wingdings" w:hint="default"/>
+        <w:rFonts w:cs="Wingdings"/>
       </w:rPr>
     </w:lvl>
     <w:lvl w:ilvl="3">
@@ -663,6 +692,7 @@
       </w:pPr>
       <w:rPr>
         <w:rFonts w:ascii="Symbol" w:hAnsi="Symbol" w:cs="Symbol" w:hint="default"/>
+        <w:rFonts w:cs="Symbol"/>
       </w:rPr>
     </w:lvl>
     <w:lvl w:ilvl="4">
@@ -688,6 +718,7 @@
       </w:pPr>
       <w:rPr>
         <w:rFonts w:ascii="Wingdings" w:hAnsi="Wingdings" w:cs="Wingdings" w:hint="default"/>
+        <w:rFonts w:cs="Wingdings"/>
       </w:rPr>
     </w:lvl>
     <w:lvl w:ilvl="6">
@@ -700,6 +731,7 @@
       </w:pPr>
       <w:rPr>
         <w:rFonts w:ascii="Symbol" w:hAnsi="Symbol" w:cs="Symbol" w:hint="default"/>
+        <w:rFonts w:cs="Symbol"/>
       </w:rPr>
     </w:lvl>
     <w:lvl w:ilvl="7">
@@ -725,6 +757,7 @@
       </w:pPr>
       <w:rPr>
         <w:rFonts w:ascii="Wingdings" w:hAnsi="Wingdings" w:cs="Wingdings" w:hint="default"/>
+        <w:rFonts w:cs="Wingdings"/>
       </w:rPr>
     </w:lvl>
   </w:abstractNum>
@@ -740,6 +773,7 @@
       </w:pPr>
       <w:rPr>
         <w:rFonts w:ascii="Symbol" w:hAnsi="Symbol" w:cs="Symbol" w:hint="default"/>
+        <w:rFonts w:cs="Symbol"/>
         <w:color w:val="auto"/>
       </w:rPr>
     </w:lvl>
@@ -766,6 +800,7 @@
       </w:pPr>
       <w:rPr>
         <w:rFonts w:ascii="Wingdings" w:hAnsi="Wingdings" w:cs="Wingdings" w:hint="default"/>
+        <w:rFonts w:cs="Wingdings"/>
       </w:rPr>
     </w:lvl>
     <w:lvl w:ilvl="3">
@@ -778,6 +813,7 @@
       </w:pPr>
       <w:rPr>
         <w:rFonts w:ascii="Symbol" w:hAnsi="Symbol" w:cs="Symbol" w:hint="default"/>
+        <w:rFonts w:cs="Symbol"/>
       </w:rPr>
     </w:lvl>
     <w:lvl w:ilvl="4">
@@ -803,6 +839,7 @@
       </w:pPr>
       <w:rPr>
         <w:rFonts w:ascii="Wingdings" w:hAnsi="Wingdings" w:cs="Wingdings" w:hint="default"/>
+        <w:rFonts w:cs="Wingdings"/>
       </w:rPr>
     </w:lvl>
     <w:lvl w:ilvl="6">
@@ -815,6 +852,7 @@
       </w:pPr>
       <w:rPr>
         <w:rFonts w:ascii="Symbol" w:hAnsi="Symbol" w:cs="Symbol" w:hint="default"/>
+        <w:rFonts w:cs="Symbol"/>
       </w:rPr>
     </w:lvl>
     <w:lvl w:ilvl="7">
@@ -840,6 +878,7 @@
       </w:pPr>
       <w:rPr>
         <w:rFonts w:ascii="Wingdings" w:hAnsi="Wingdings" w:cs="Wingdings" w:hint="default"/>
+        <w:rFonts w:cs="Wingdings"/>
       </w:rPr>
     </w:lvl>
   </w:abstractNum>
@@ -953,7 +992,6 @@
     <w:rPrDefault>
       <w:rPr>
         <w:rFonts w:ascii="Cambria" w:hAnsi="Cambria" w:eastAsia="" w:cs="" w:asciiTheme="majorHAnsi" w:cstheme="majorBidi" w:eastAsiaTheme="majorEastAsia" w:hAnsiTheme="majorHAnsi"/>
-        <w:sz w:val="22"/>
         <w:szCs w:val="22"/>
         <w:lang w:val="de-AT" w:eastAsia="en-US" w:bidi="ar-SA"/>
       </w:rPr>
@@ -2335,6 +2373,141 @@
     <w:qFormat/>
     <w:rPr/>
   </w:style>
+  <w:style w:type="character" w:styleId="ListLabel53">
+    <w:name w:val="ListLabel 53"/>
+    <w:qFormat/>
+    <w:rPr>
+      <w:rFonts w:cs="Symbol"/>
+    </w:rPr>
+  </w:style>
+  <w:style w:type="character" w:styleId="ListLabel54">
+    <w:name w:val="ListLabel 54"/>
+    <w:qFormat/>
+    <w:rPr>
+      <w:rFonts w:cs="Courier New"/>
+    </w:rPr>
+  </w:style>
+  <w:style w:type="character" w:styleId="ListLabel55">
+    <w:name w:val="ListLabel 55"/>
+    <w:qFormat/>
+    <w:rPr>
+      <w:rFonts w:cs="Wingdings"/>
+    </w:rPr>
+  </w:style>
+  <w:style w:type="character" w:styleId="ListLabel56">
+    <w:name w:val="ListLabel 56"/>
+    <w:qFormat/>
+    <w:rPr>
+      <w:rFonts w:cs="Symbol"/>
+    </w:rPr>
+  </w:style>
+  <w:style w:type="character" w:styleId="ListLabel57">
+    <w:name w:val="ListLabel 57"/>
+    <w:qFormat/>
+    <w:rPr>
+      <w:rFonts w:cs="Courier New"/>
+    </w:rPr>
+  </w:style>
+  <w:style w:type="character" w:styleId="ListLabel58">
+    <w:name w:val="ListLabel 58"/>
+    <w:qFormat/>
+    <w:rPr>
+      <w:rFonts w:cs="Wingdings"/>
+    </w:rPr>
+  </w:style>
+  <w:style w:type="character" w:styleId="ListLabel59">
+    <w:name w:val="ListLabel 59"/>
+    <w:qFormat/>
+    <w:rPr>
+      <w:rFonts w:cs="Symbol"/>
+    </w:rPr>
+  </w:style>
+  <w:style w:type="character" w:styleId="ListLabel60">
+    <w:name w:val="ListLabel 60"/>
+    <w:qFormat/>
+    <w:rPr>
+      <w:rFonts w:cs="Courier New"/>
+    </w:rPr>
+  </w:style>
+  <w:style w:type="character" w:styleId="ListLabel61">
+    <w:name w:val="ListLabel 61"/>
+    <w:qFormat/>
+    <w:rPr>
+      <w:rFonts w:cs="Wingdings"/>
+    </w:rPr>
+  </w:style>
+  <w:style w:type="character" w:styleId="ListLabel62">
+    <w:name w:val="ListLabel 62"/>
+    <w:qFormat/>
+    <w:rPr>
+      <w:rFonts w:cs="Symbol"/>
+      <w:color w:val="auto"/>
+    </w:rPr>
+  </w:style>
+  <w:style w:type="character" w:styleId="ListLabel63">
+    <w:name w:val="ListLabel 63"/>
+    <w:qFormat/>
+    <w:rPr>
+      <w:rFonts w:cs="Courier New"/>
+    </w:rPr>
+  </w:style>
+  <w:style w:type="character" w:styleId="ListLabel64">
+    <w:name w:val="ListLabel 64"/>
+    <w:qFormat/>
+    <w:rPr>
+      <w:rFonts w:cs="Wingdings"/>
+    </w:rPr>
+  </w:style>
+  <w:style w:type="character" w:styleId="ListLabel65">
+    <w:name w:val="ListLabel 65"/>
+    <w:qFormat/>
+    <w:rPr>
+      <w:rFonts w:cs="Symbol"/>
+    </w:rPr>
+  </w:style>
+  <w:style w:type="character" w:styleId="ListLabel66">
+    <w:name w:val="ListLabel 66"/>
+    <w:qFormat/>
+    <w:rPr>
+      <w:rFonts w:cs="Courier New"/>
+    </w:rPr>
+  </w:style>
+  <w:style w:type="character" w:styleId="ListLabel67">
+    <w:name w:val="ListLabel 67"/>
+    <w:qFormat/>
+    <w:rPr>
+      <w:rFonts w:cs="Wingdings"/>
+    </w:rPr>
+  </w:style>
+  <w:style w:type="character" w:styleId="ListLabel68">
+    <w:name w:val="ListLabel 68"/>
+    <w:qFormat/>
+    <w:rPr>
+      <w:rFonts w:cs="Symbol"/>
+    </w:rPr>
+  </w:style>
+  <w:style w:type="character" w:styleId="ListLabel69">
+    <w:name w:val="ListLabel 69"/>
+    <w:qFormat/>
+    <w:rPr>
+      <w:rFonts w:cs="Courier New"/>
+    </w:rPr>
+  </w:style>
+  <w:style w:type="character" w:styleId="ListLabel70">
+    <w:name w:val="ListLabel 70"/>
+    <w:qFormat/>
+    <w:rPr>
+      <w:rFonts w:cs="Wingdings"/>
+    </w:rPr>
+  </w:style>
+  <w:style w:type="character" w:styleId="BesuchteInternetverknpfung">
+    <w:name w:val="Besuchte Internetverknüpfung"/>
+    <w:rPr>
+      <w:color w:val="800000"/>
+      <w:u w:val="single"/>
+      <w:lang w:val="zxx" w:eastAsia="zxx" w:bidi="zxx"/>
+    </w:rPr>
+  </w:style>
   <w:style w:type="paragraph" w:styleId="Berschrift">
     <w:name w:val="Überschrift"/>
     <w:basedOn w:val="Normal"/>

</xml_diff>

<commit_message>
Dokumentations-Erweiterung um Problemstellung, da unsere Abgaben auf kompilier-Fähigkeit erweitert wurde, was die Angabe nicht ganz klar definiert hatte
</commit_message>
<xml_diff>
--- a/19-Abgabe01-Budimir_Funke.docx
+++ b/19-Abgabe01-Budimir_Funke.docx
@@ -51,11 +51,7 @@
       </w:pPr>
       <w:r>
         <w:rPr/>
-        <w:t>Repository: https://github.com/githubc02hf/</w:t>
-      </w:r>
-      <w:r>
-        <w:rPr/>
-        <w:t>19-Abgabe01-Budimir-Funke.git</w:t>
+        <w:t>Repository: https://github.com/githubc02hf/19-Abgabe01-Budimir-Funke.git</w:t>
       </w:r>
     </w:p>
     <w:p>
@@ -101,11 +97,7 @@
     <w:p>
       <w:pPr>
         <w:pStyle w:val="Normal"/>
-        <w:rPr>
-          <w:i w:val="false"/>
-          <w:i w:val="false"/>
-          <w:iCs w:val="false"/>
-        </w:rPr>
+        <w:rPr/>
       </w:pPr>
       <w:r>
         <w:rPr>
@@ -124,24 +116,18 @@
           <w:t>https://github.com/michaelulm/software-configuration-management.git</w:t>
         </w:r>
       </w:hyperlink>
-      <w:hyperlink r:id="rId3">
-        <w:r>
-          <w:rPr>
-            <w:i w:val="false"/>
-            <w:iCs w:val="false"/>
-          </w:rPr>
-          <w:t>) gecloned in ein lokales repository um Zugriff auf die Aufgabenstellungen und weiteren Dateien zu haben.</w:t>
-        </w:r>
-      </w:hyperlink>
-    </w:p>
-    <w:p>
-      <w:pPr>
-        <w:pStyle w:val="Normal"/>
+      <w:r>
         <w:rPr>
-          <w:i w:val="false"/>
           <w:i w:val="false"/>
           <w:iCs w:val="false"/>
         </w:rPr>
+        <w:t>) gecloned in ein lokales repository um Zugriff auf die Aufgabenstellungen und weiteren Dateien zu haben.</w:t>
+      </w:r>
+    </w:p>
+    <w:p>
+      <w:pPr>
+        <w:pStyle w:val="Normal"/>
+        <w:rPr/>
       </w:pPr>
       <w:r>
         <w:rPr>
@@ -150,7 +136,7 @@
         </w:rPr>
         <w:t xml:space="preserve">Danach haben wir auf GitHub ein neues Repository angelegt: </w:t>
       </w:r>
-      <w:hyperlink r:id="rId4">
+      <w:hyperlink r:id="rId3">
         <w:r>
           <w:rPr>
             <w:rStyle w:val="Internetverknpfung"/>
@@ -191,21 +177,35 @@
           <w:i w:val="false"/>
           <w:iCs w:val="false"/>
         </w:rPr>
-        <w:t>D</w:t>
+        <w:t>Dabei haben wir immer darauf geachtet zuerst zu pullen mittels „git pull“ und nach erfolgreichen und kompilier-fähigen Anpassung des Codes den „push-Zyklus“ angewandt. Dieser besteht aus „git add &lt;veränderte Files&gt;“ → „git commit -m „&lt;eindeutige sinnvolle Nachricht“ → „git push“.</w:t>
+      </w:r>
+    </w:p>
+    <w:p>
+      <w:pPr>
+        <w:pStyle w:val="Normal"/>
+        <w:rPr/>
+      </w:pPr>
+      <w:r>
+        <w:rPr>
+          <w:i w:val="false"/>
+          <w:iCs w:val="false"/>
+        </w:rPr>
+        <w:t xml:space="preserve">Dabei ist uns aufgefallen, dass die Aufgabenstellung entweder falsch formuliert wurde oder von uns erwartet wurde absichtlich nicht kompilierfähigen Code hochzuladen. Da wir in der VO gehört haben </w:t>
+      </w:r>
+      <w:r>
+        <w:rPr>
+          <w:i w:val="false"/>
+          <w:iCs w:val="false"/>
+          <w:color w:val="C9211E"/>
+        </w:rPr>
+        <w:t>niemals unkompilierbaren Code zu pushen</w:t>
       </w:r>
       <w:r>
         <w:rPr>
           <w:i w:val="false"/>
           <w:iCs w:val="false"/>
         </w:rPr>
-        <w:t xml:space="preserve">abei haben wir immer darauf geachtet zuerst zu pullen mittels „git pull“ und nach erfolgreichen und kompilier-fähigen Anpassung des Codes den „push-Zyklus“ </w:t>
-      </w:r>
-      <w:r>
-        <w:rPr>
-          <w:i w:val="false"/>
-          <w:iCs w:val="false"/>
-        </w:rPr>
-        <w:t>angewandt. Dieser besteht aus „git add &lt;veränderte Files&gt;“ → „git commit -m „&lt;eindeutige sinnvolle Nachricht“ → „git push“.</w:t>
+        <w:t xml:space="preserve"> haben wir die Abgaben dementsprechend korrigiert, dass die einzelnen Teil-Abgaben kompilierfähig waren.</w:t>
       </w:r>
     </w:p>
     <w:p>
@@ -304,8 +304,8 @@
       </w:r>
     </w:p>
     <w:sectPr>
-      <w:headerReference w:type="default" r:id="rId5"/>
-      <w:footerReference w:type="default" r:id="rId6"/>
+      <w:headerReference w:type="default" r:id="rId4"/>
+      <w:footerReference w:type="default" r:id="rId5"/>
       <w:type w:val="nextPage"/>
       <w:pgSz w:w="11906" w:h="16838"/>
       <w:pgMar w:left="1417" w:right="1417" w:header="708" w:top="1417" w:footer="708" w:bottom="1134" w:gutter="0"/>
@@ -459,7 +459,7 @@
               <wp:positionV relativeFrom="paragraph">
                 <wp:posOffset>-210185</wp:posOffset>
               </wp:positionV>
-              <wp:extent cx="3963035" cy="330200"/>
+              <wp:extent cx="3963670" cy="330200"/>
               <wp:effectExtent l="0" t="0" r="0" b="0"/>
               <wp:wrapNone/>
               <wp:docPr id="1" name="Textfeld 9"/>
@@ -470,7 +470,7 @@
                     <wps:spPr>
                       <a:xfrm>
                         <a:off x="0" y="0"/>
-                        <a:ext cx="3962520" cy="329400"/>
+                        <a:ext cx="3962880" cy="329400"/>
                       </a:xfrm>
                       <a:prstGeom prst="rect">
                         <a:avLst/>
@@ -520,7 +520,7 @@
         </mc:Choice>
         <mc:Fallback>
           <w:pict>
-            <v:rect id="shape_0" ID="Textfeld 9" stroked="f" style="position:absolute;margin-left:16.25pt;margin-top:-16.55pt;width:311.95pt;height:25.9pt" wp14:anchorId="56C71565">
+            <v:rect id="shape_0" ID="Textfeld 9" stroked="f" style="position:absolute;margin-left:16.25pt;margin-top:-16.55pt;width:312pt;height:25.9pt" wp14:anchorId="56C71565">
               <w10:wrap type="square"/>
               <v:fill o:detectmouseclick="t" on="false"/>
               <v:stroke color="#3465a4" joinstyle="round" endcap="flat"/>
@@ -2508,6 +2508,157 @@
       <w:lang w:val="zxx" w:eastAsia="zxx" w:bidi="zxx"/>
     </w:rPr>
   </w:style>
+  <w:style w:type="character" w:styleId="ListLabel71">
+    <w:name w:val="ListLabel 71"/>
+    <w:qFormat/>
+    <w:rPr>
+      <w:rFonts w:cs="Symbol"/>
+    </w:rPr>
+  </w:style>
+  <w:style w:type="character" w:styleId="ListLabel72">
+    <w:name w:val="ListLabel 72"/>
+    <w:qFormat/>
+    <w:rPr>
+      <w:rFonts w:cs="Courier New"/>
+    </w:rPr>
+  </w:style>
+  <w:style w:type="character" w:styleId="ListLabel73">
+    <w:name w:val="ListLabel 73"/>
+    <w:qFormat/>
+    <w:rPr>
+      <w:rFonts w:cs="Wingdings"/>
+    </w:rPr>
+  </w:style>
+  <w:style w:type="character" w:styleId="ListLabel74">
+    <w:name w:val="ListLabel 74"/>
+    <w:qFormat/>
+    <w:rPr>
+      <w:rFonts w:cs="Symbol"/>
+    </w:rPr>
+  </w:style>
+  <w:style w:type="character" w:styleId="ListLabel75">
+    <w:name w:val="ListLabel 75"/>
+    <w:qFormat/>
+    <w:rPr>
+      <w:rFonts w:cs="Courier New"/>
+    </w:rPr>
+  </w:style>
+  <w:style w:type="character" w:styleId="ListLabel76">
+    <w:name w:val="ListLabel 76"/>
+    <w:qFormat/>
+    <w:rPr>
+      <w:rFonts w:cs="Wingdings"/>
+    </w:rPr>
+  </w:style>
+  <w:style w:type="character" w:styleId="ListLabel77">
+    <w:name w:val="ListLabel 77"/>
+    <w:qFormat/>
+    <w:rPr>
+      <w:rFonts w:cs="Symbol"/>
+    </w:rPr>
+  </w:style>
+  <w:style w:type="character" w:styleId="ListLabel78">
+    <w:name w:val="ListLabel 78"/>
+    <w:qFormat/>
+    <w:rPr>
+      <w:rFonts w:cs="Courier New"/>
+    </w:rPr>
+  </w:style>
+  <w:style w:type="character" w:styleId="ListLabel79">
+    <w:name w:val="ListLabel 79"/>
+    <w:qFormat/>
+    <w:rPr>
+      <w:rFonts w:cs="Wingdings"/>
+    </w:rPr>
+  </w:style>
+  <w:style w:type="character" w:styleId="ListLabel80">
+    <w:name w:val="ListLabel 80"/>
+    <w:qFormat/>
+    <w:rPr>
+      <w:rFonts w:cs="Symbol"/>
+      <w:color w:val="auto"/>
+    </w:rPr>
+  </w:style>
+  <w:style w:type="character" w:styleId="ListLabel81">
+    <w:name w:val="ListLabel 81"/>
+    <w:qFormat/>
+    <w:rPr>
+      <w:rFonts w:cs="Courier New"/>
+    </w:rPr>
+  </w:style>
+  <w:style w:type="character" w:styleId="ListLabel82">
+    <w:name w:val="ListLabel 82"/>
+    <w:qFormat/>
+    <w:rPr>
+      <w:rFonts w:cs="Wingdings"/>
+    </w:rPr>
+  </w:style>
+  <w:style w:type="character" w:styleId="ListLabel83">
+    <w:name w:val="ListLabel 83"/>
+    <w:qFormat/>
+    <w:rPr>
+      <w:rFonts w:cs="Symbol"/>
+    </w:rPr>
+  </w:style>
+  <w:style w:type="character" w:styleId="ListLabel84">
+    <w:name w:val="ListLabel 84"/>
+    <w:qFormat/>
+    <w:rPr>
+      <w:rFonts w:cs="Courier New"/>
+    </w:rPr>
+  </w:style>
+  <w:style w:type="character" w:styleId="ListLabel85">
+    <w:name w:val="ListLabel 85"/>
+    <w:qFormat/>
+    <w:rPr>
+      <w:rFonts w:cs="Wingdings"/>
+    </w:rPr>
+  </w:style>
+  <w:style w:type="character" w:styleId="ListLabel86">
+    <w:name w:val="ListLabel 86"/>
+    <w:qFormat/>
+    <w:rPr>
+      <w:rFonts w:cs="Symbol"/>
+    </w:rPr>
+  </w:style>
+  <w:style w:type="character" w:styleId="ListLabel87">
+    <w:name w:val="ListLabel 87"/>
+    <w:qFormat/>
+    <w:rPr>
+      <w:rFonts w:cs="Courier New"/>
+    </w:rPr>
+  </w:style>
+  <w:style w:type="character" w:styleId="ListLabel88">
+    <w:name w:val="ListLabel 88"/>
+    <w:qFormat/>
+    <w:rPr>
+      <w:rFonts w:cs="Wingdings"/>
+    </w:rPr>
+  </w:style>
+  <w:style w:type="character" w:styleId="ListLabel89">
+    <w:name w:val="ListLabel 89"/>
+    <w:qFormat/>
+    <w:rPr>
+      <w:i w:val="false"/>
+      <w:iCs w:val="false"/>
+    </w:rPr>
+  </w:style>
+  <w:style w:type="character" w:styleId="ListLabel90">
+    <w:name w:val="ListLabel 90"/>
+    <w:qFormat/>
+    <w:rPr>
+      <w:i w:val="false"/>
+      <w:iCs w:val="false"/>
+    </w:rPr>
+  </w:style>
+  <w:style w:type="character" w:styleId="ListLabel91">
+    <w:name w:val="ListLabel 91"/>
+    <w:qFormat/>
+    <w:rPr>
+      <w:i w:val="false"/>
+      <w:iCs w:val="false"/>
+    </w:rPr>
+  </w:style>
   <w:style w:type="paragraph" w:styleId="Berschrift">
     <w:name w:val="Überschrift"/>
     <w:basedOn w:val="Normal"/>

</xml_diff>